<commit_message>
Budget API report explanation
</commit_message>
<xml_diff>
--- a/Report.docx
+++ b/Report.docx
@@ -985,7 +985,7 @@
           </mc:Choice>
           <mc:Fallback>
             <w:pict>
-              <v:shape w14:anchorId="7F9656D3" id="Freeform 7" o:spid="_x0000_s1026" style="position:absolute;margin-left:185pt;margin-top:2pt;width:0;height:1pt;z-index:251659264;visibility:visible;mso-wrap-style:square;mso-wrap-distance-left:9pt;mso-wrap-distance-top:0;mso-wrap-distance-right:9pt;mso-wrap-distance-bottom:0;mso-position-horizontal:absolute;mso-position-horizontal-relative:text;mso-position-vertical:absolute;mso-position-vertical-relative:text;v-text-anchor:middle" coordsize="1781175,1" o:gfxdata="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" path="m,l1781175,e" strokeweight="1pt">
+              <v:shape w14:anchorId="07E34C5C" id="Freeform 7" o:spid="_x0000_s1026" style="position:absolute;margin-left:185pt;margin-top:2pt;width:0;height:1pt;z-index:251659264;visibility:visible;mso-wrap-style:square;mso-wrap-distance-left:9pt;mso-wrap-distance-top:0;mso-wrap-distance-right:9pt;mso-wrap-distance-bottom:0;mso-position-horizontal:absolute;mso-position-horizontal-relative:text;mso-position-vertical:absolute;mso-position-vertical-relative:text;v-text-anchor:middle" coordsize="1781175,1" o:gfxdata="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" path="m,l1781175,e" strokeweight="1pt">
                 <v:stroke startarrowwidth="narrow" startarrowlength="short" endarrowwidth="narrow" endarrowlength="short"/>
                 <v:path arrowok="t" o:extrusionok="f"/>
               </v:shape>
@@ -2313,6 +2313,7 @@
                 <w:szCs w:val="26"/>
               </w:rPr>
             </w:pPr>
+            <w:proofErr w:type="spellStart"/>
             <w:r>
               <w:rPr>
                 <w:rFonts w:ascii="Times New Roman" w:eastAsia="Times New Roman" w:hAnsi="Times New Roman" w:cs="Times New Roman"/>
@@ -2320,7 +2321,17 @@
                 <w:sz w:val="26"/>
                 <w:szCs w:val="26"/>
               </w:rPr>
-              <w:t>Trần Quỳnh Anh</w:t>
+              <w:t>Trần</w:t>
+            </w:r>
+            <w:proofErr w:type="spellEnd"/>
+            <w:r>
+              <w:rPr>
+                <w:rFonts w:ascii="Times New Roman" w:eastAsia="Times New Roman" w:hAnsi="Times New Roman" w:cs="Times New Roman"/>
+                <w:bCs/>
+                <w:sz w:val="26"/>
+                <w:szCs w:val="26"/>
+              </w:rPr>
+              <w:t xml:space="preserve"> Quỳnh Anh</w:t>
             </w:r>
           </w:p>
         </w:tc>
@@ -3247,13 +3258,23 @@
                 <w:szCs w:val="26"/>
               </w:rPr>
             </w:pPr>
-            <w:r>
-              <w:rPr>
-                <w:rFonts w:ascii="Times New Roman" w:eastAsia="Times New Roman" w:hAnsi="Times New Roman" w:cs="Times New Roman"/>
-                <w:sz w:val="26"/>
-                <w:szCs w:val="26"/>
-              </w:rPr>
-              <w:t>Trần Quỳnh Anh</w:t>
+            <w:proofErr w:type="spellStart"/>
+            <w:r>
+              <w:rPr>
+                <w:rFonts w:ascii="Times New Roman" w:eastAsia="Times New Roman" w:hAnsi="Times New Roman" w:cs="Times New Roman"/>
+                <w:sz w:val="26"/>
+                <w:szCs w:val="26"/>
+              </w:rPr>
+              <w:t>Trần</w:t>
+            </w:r>
+            <w:proofErr w:type="spellEnd"/>
+            <w:r>
+              <w:rPr>
+                <w:rFonts w:ascii="Times New Roman" w:eastAsia="Times New Roman" w:hAnsi="Times New Roman" w:cs="Times New Roman"/>
+                <w:sz w:val="26"/>
+                <w:szCs w:val="26"/>
+              </w:rPr>
+              <w:t xml:space="preserve"> Quỳnh Anh</w:t>
             </w:r>
           </w:p>
         </w:tc>
@@ -3989,6 +4010,7 @@
                 <w:szCs w:val="26"/>
               </w:rPr>
             </w:pPr>
+            <w:proofErr w:type="spellStart"/>
             <w:r>
               <w:rPr>
                 <w:rFonts w:ascii="Times New Roman" w:eastAsia="Times New Roman" w:hAnsi="Times New Roman" w:cs="Times New Roman"/>
@@ -3996,7 +4018,17 @@
                 <w:sz w:val="26"/>
                 <w:szCs w:val="26"/>
               </w:rPr>
-              <w:t>Trần Quỳnh Anh</w:t>
+              <w:t>Trần</w:t>
+            </w:r>
+            <w:proofErr w:type="spellEnd"/>
+            <w:r>
+              <w:rPr>
+                <w:rFonts w:ascii="Times New Roman" w:eastAsia="Times New Roman" w:hAnsi="Times New Roman" w:cs="Times New Roman"/>
+                <w:bCs/>
+                <w:sz w:val="26"/>
+                <w:szCs w:val="26"/>
+              </w:rPr>
+              <w:t xml:space="preserve"> Quỳnh Anh</w:t>
             </w:r>
           </w:p>
         </w:tc>
@@ -4152,6 +4184,7 @@
                 <w:szCs w:val="26"/>
               </w:rPr>
             </w:pPr>
+            <w:proofErr w:type="spellStart"/>
             <w:r>
               <w:rPr>
                 <w:rFonts w:ascii="Times New Roman" w:eastAsia="Times New Roman" w:hAnsi="Times New Roman" w:cs="Times New Roman"/>
@@ -4159,7 +4192,17 @@
                 <w:sz w:val="26"/>
                 <w:szCs w:val="26"/>
               </w:rPr>
-              <w:t>Trần Quỳnh Anh</w:t>
+              <w:t>Trần</w:t>
+            </w:r>
+            <w:proofErr w:type="spellEnd"/>
+            <w:r>
+              <w:rPr>
+                <w:rFonts w:ascii="Times New Roman" w:eastAsia="Times New Roman" w:hAnsi="Times New Roman" w:cs="Times New Roman"/>
+                <w:bCs/>
+                <w:sz w:val="26"/>
+                <w:szCs w:val="26"/>
+              </w:rPr>
+              <w:t xml:space="preserve"> Quỳnh Anh</w:t>
             </w:r>
           </w:p>
         </w:tc>
@@ -4202,13 +4245,23 @@
                 <w:szCs w:val="26"/>
               </w:rPr>
             </w:pPr>
-            <w:r>
-              <w:rPr>
-                <w:rFonts w:ascii="Times New Roman" w:eastAsia="Times New Roman" w:hAnsi="Times New Roman" w:cs="Times New Roman"/>
-                <w:sz w:val="26"/>
-                <w:szCs w:val="26"/>
-              </w:rPr>
-              <w:t>TransactionController with endpoints tested</w:t>
+            <w:proofErr w:type="spellStart"/>
+            <w:r>
+              <w:rPr>
+                <w:rFonts w:ascii="Times New Roman" w:eastAsia="Times New Roman" w:hAnsi="Times New Roman" w:cs="Times New Roman"/>
+                <w:sz w:val="26"/>
+                <w:szCs w:val="26"/>
+              </w:rPr>
+              <w:t>TransactionController</w:t>
+            </w:r>
+            <w:proofErr w:type="spellEnd"/>
+            <w:r>
+              <w:rPr>
+                <w:rFonts w:ascii="Times New Roman" w:eastAsia="Times New Roman" w:hAnsi="Times New Roman" w:cs="Times New Roman"/>
+                <w:sz w:val="26"/>
+                <w:szCs w:val="26"/>
+              </w:rPr>
+              <w:t xml:space="preserve"> with endpoints tested</w:t>
             </w:r>
           </w:p>
         </w:tc>
@@ -4337,13 +4390,23 @@
                 <w:szCs w:val="26"/>
               </w:rPr>
             </w:pPr>
-            <w:r>
-              <w:rPr>
-                <w:rFonts w:ascii="Times New Roman" w:eastAsia="Times New Roman" w:hAnsi="Times New Roman" w:cs="Times New Roman"/>
-                <w:sz w:val="26"/>
-                <w:szCs w:val="26"/>
-              </w:rPr>
-              <w:t>CategoriesController with endpoints tested</w:t>
+            <w:proofErr w:type="spellStart"/>
+            <w:r>
+              <w:rPr>
+                <w:rFonts w:ascii="Times New Roman" w:eastAsia="Times New Roman" w:hAnsi="Times New Roman" w:cs="Times New Roman"/>
+                <w:sz w:val="26"/>
+                <w:szCs w:val="26"/>
+              </w:rPr>
+              <w:t>CategoriesController</w:t>
+            </w:r>
+            <w:proofErr w:type="spellEnd"/>
+            <w:r>
+              <w:rPr>
+                <w:rFonts w:ascii="Times New Roman" w:eastAsia="Times New Roman" w:hAnsi="Times New Roman" w:cs="Times New Roman"/>
+                <w:sz w:val="26"/>
+                <w:szCs w:val="26"/>
+              </w:rPr>
+              <w:t xml:space="preserve"> with endpoints tested</w:t>
             </w:r>
           </w:p>
         </w:tc>
@@ -4472,13 +4535,23 @@
                 <w:szCs w:val="26"/>
               </w:rPr>
             </w:pPr>
-            <w:r>
-              <w:rPr>
-                <w:rFonts w:ascii="Times New Roman" w:eastAsia="Times New Roman" w:hAnsi="Times New Roman" w:cs="Times New Roman"/>
-                <w:sz w:val="26"/>
-                <w:szCs w:val="26"/>
-              </w:rPr>
-              <w:t>BudgetPlanningController with endpoints tested</w:t>
+            <w:proofErr w:type="spellStart"/>
+            <w:r>
+              <w:rPr>
+                <w:rFonts w:ascii="Times New Roman" w:eastAsia="Times New Roman" w:hAnsi="Times New Roman" w:cs="Times New Roman"/>
+                <w:sz w:val="26"/>
+                <w:szCs w:val="26"/>
+              </w:rPr>
+              <w:t>BudgetPlanningController</w:t>
+            </w:r>
+            <w:proofErr w:type="spellEnd"/>
+            <w:r>
+              <w:rPr>
+                <w:rFonts w:ascii="Times New Roman" w:eastAsia="Times New Roman" w:hAnsi="Times New Roman" w:cs="Times New Roman"/>
+                <w:sz w:val="26"/>
+                <w:szCs w:val="26"/>
+              </w:rPr>
+              <w:t xml:space="preserve"> with endpoints tested</w:t>
             </w:r>
           </w:p>
         </w:tc>
@@ -4707,6 +4780,7 @@
                 <w:szCs w:val="26"/>
               </w:rPr>
             </w:pPr>
+            <w:proofErr w:type="spellStart"/>
             <w:r>
               <w:rPr>
                 <w:rFonts w:ascii="Times New Roman" w:eastAsia="Times New Roman" w:hAnsi="Times New Roman" w:cs="Times New Roman"/>
@@ -4714,7 +4788,17 @@
                 <w:sz w:val="26"/>
                 <w:szCs w:val="26"/>
               </w:rPr>
-              <w:t>Trần Quỳnh Anh</w:t>
+              <w:t>Trần</w:t>
+            </w:r>
+            <w:proofErr w:type="spellEnd"/>
+            <w:r>
+              <w:rPr>
+                <w:rFonts w:ascii="Times New Roman" w:eastAsia="Times New Roman" w:hAnsi="Times New Roman" w:cs="Times New Roman"/>
+                <w:bCs/>
+                <w:sz w:val="26"/>
+                <w:szCs w:val="26"/>
+              </w:rPr>
+              <w:t xml:space="preserve"> Quỳnh Anh</w:t>
             </w:r>
           </w:p>
         </w:tc>
@@ -4848,6 +4932,7 @@
                 <w:szCs w:val="26"/>
               </w:rPr>
             </w:pPr>
+            <w:proofErr w:type="spellStart"/>
             <w:r>
               <w:rPr>
                 <w:rFonts w:ascii="Times New Roman" w:eastAsia="Times New Roman" w:hAnsi="Times New Roman" w:cs="Times New Roman"/>
@@ -4855,7 +4940,17 @@
                 <w:sz w:val="26"/>
                 <w:szCs w:val="26"/>
               </w:rPr>
-              <w:t>Trần Quỳnh Anh</w:t>
+              <w:t>Trần</w:t>
+            </w:r>
+            <w:proofErr w:type="spellEnd"/>
+            <w:r>
+              <w:rPr>
+                <w:rFonts w:ascii="Times New Roman" w:eastAsia="Times New Roman" w:hAnsi="Times New Roman" w:cs="Times New Roman"/>
+                <w:bCs/>
+                <w:sz w:val="26"/>
+                <w:szCs w:val="26"/>
+              </w:rPr>
+              <w:t xml:space="preserve"> Quỳnh Anh</w:t>
             </w:r>
           </w:p>
         </w:tc>
@@ -6633,7 +6728,25 @@
                 <w:sz w:val="26"/>
                 <w:szCs w:val="26"/>
               </w:rPr>
-              <w:t xml:space="preserve"> (Or Apache Netbeans)</w:t>
+              <w:t xml:space="preserve"> (Or Apache </w:t>
+            </w:r>
+            <w:proofErr w:type="spellStart"/>
+            <w:r>
+              <w:rPr>
+                <w:rFonts w:ascii="Times New Roman" w:eastAsia="Times New Roman" w:hAnsi="Times New Roman" w:cs="Times New Roman"/>
+                <w:sz w:val="26"/>
+                <w:szCs w:val="26"/>
+              </w:rPr>
+              <w:t>Netbeans</w:t>
+            </w:r>
+            <w:proofErr w:type="spellEnd"/>
+            <w:r>
+              <w:rPr>
+                <w:rFonts w:ascii="Times New Roman" w:eastAsia="Times New Roman" w:hAnsi="Times New Roman" w:cs="Times New Roman"/>
+                <w:sz w:val="26"/>
+                <w:szCs w:val="26"/>
+              </w:rPr>
+              <w:t>)</w:t>
             </w:r>
           </w:p>
         </w:tc>
@@ -6682,8 +6795,18 @@
                 <w:sz w:val="26"/>
                 <w:szCs w:val="26"/>
               </w:rPr>
-              <w:t>Apache Tomcat + ngrok</w:t>
-            </w:r>
+              <w:t xml:space="preserve">Apache Tomcat + </w:t>
+            </w:r>
+            <w:proofErr w:type="spellStart"/>
+            <w:r>
+              <w:rPr>
+                <w:rFonts w:ascii="Times New Roman" w:eastAsia="Times New Roman" w:hAnsi="Times New Roman" w:cs="Times New Roman"/>
+                <w:sz w:val="26"/>
+                <w:szCs w:val="26"/>
+              </w:rPr>
+              <w:t>ngrok</w:t>
+            </w:r>
+            <w:proofErr w:type="spellEnd"/>
           </w:p>
         </w:tc>
         <w:tc>
@@ -7693,6 +7816,7 @@
         <w:rPr>
           <w:rStyle w:val="Strong"/>
           <w:rFonts w:ascii="Times New Roman" w:hAnsi="Times New Roman" w:cs="Times New Roman"/>
+          <w:noProof/>
           <w:sz w:val="26"/>
           <w:szCs w:val="26"/>
         </w:rPr>
@@ -7781,6 +7905,7 @@
         <w:rPr>
           <w:rStyle w:val="Strong"/>
           <w:rFonts w:ascii="Times New Roman" w:hAnsi="Times New Roman" w:cs="Times New Roman"/>
+          <w:noProof/>
           <w:sz w:val="26"/>
           <w:szCs w:val="26"/>
         </w:rPr>
@@ -7843,6 +7968,190 @@
         <w:t>API Design</w:t>
       </w:r>
     </w:p>
+    <w:p>
+      <w:pPr>
+        <w:pStyle w:val="Style25"/>
+        <w:numPr>
+          <w:ilvl w:val="0"/>
+          <w:numId w:val="0"/>
+        </w:numPr>
+        <w:ind w:firstLine="426"/>
+      </w:pPr>
+      <w:r>
+        <w:t>Budget API:</w:t>
+      </w:r>
+    </w:p>
+    <w:p>
+      <w:pPr>
+        <w:pStyle w:val="Style25"/>
+        <w:numPr>
+          <w:ilvl w:val="0"/>
+          <w:numId w:val="0"/>
+        </w:numPr>
+      </w:pPr>
+      <w:r>
+        <w:t xml:space="preserve">Budget mostly require simple </w:t>
+      </w:r>
+      <w:proofErr w:type="spellStart"/>
+      <w:r>
+        <w:t>api</w:t>
+      </w:r>
+      <w:proofErr w:type="spellEnd"/>
+      <w:r>
+        <w:t xml:space="preserve"> method that can be called via Repository – which has already got implemented by </w:t>
+      </w:r>
+      <w:proofErr w:type="spellStart"/>
+      <w:r>
+        <w:t>SpringBoot</w:t>
+      </w:r>
+      <w:proofErr w:type="spellEnd"/>
+      <w:r>
+        <w:t xml:space="preserve">. </w:t>
+      </w:r>
+      <w:r>
+        <w:t xml:space="preserve">For example, adding and updating method is fully supported by Repository with the “save” method, it simply require the correct input from front-end, and </w:t>
+      </w:r>
+      <w:proofErr w:type="spellStart"/>
+      <w:r>
+        <w:t>SpringBoot</w:t>
+      </w:r>
+      <w:proofErr w:type="spellEnd"/>
+      <w:r>
+        <w:t xml:space="preserve"> will process them easily.</w:t>
+      </w:r>
+    </w:p>
+    <w:p>
+      <w:pPr>
+        <w:pStyle w:val="Style25"/>
+        <w:numPr>
+          <w:ilvl w:val="0"/>
+          <w:numId w:val="0"/>
+        </w:numPr>
+      </w:pPr>
+      <w:r>
+        <w:t xml:space="preserve">However, the difficulty come from showing the budget, where it require a lot more than just those fields of the table. For example, total amount spent in that month require some further calculations that involve in other tables. </w:t>
+      </w:r>
+      <w:r>
+        <w:t>Although Repository provide ability to create custom method, it doesn’t give us enough control over what we get and what it do.</w:t>
+      </w:r>
+    </w:p>
+    <w:p>
+      <w:pPr>
+        <w:pStyle w:val="Style25"/>
+        <w:numPr>
+          <w:ilvl w:val="0"/>
+          <w:numId w:val="0"/>
+        </w:numPr>
+      </w:pPr>
+      <w:r>
+        <w:t xml:space="preserve">This is where we need more control over what the </w:t>
+      </w:r>
+      <w:proofErr w:type="spellStart"/>
+      <w:r>
+        <w:t>api</w:t>
+      </w:r>
+      <w:proofErr w:type="spellEnd"/>
+      <w:r>
+        <w:t xml:space="preserve"> do, hence the appearance of  DTO (Data Transfer Object) and DAO (Data Access Object). With DTO to control what data we send and DAO to control what the </w:t>
+      </w:r>
+      <w:proofErr w:type="spellStart"/>
+      <w:r>
+        <w:t>api</w:t>
+      </w:r>
+      <w:proofErr w:type="spellEnd"/>
+      <w:r>
+        <w:t xml:space="preserve"> do </w:t>
+      </w:r>
+      <w:r>
+        <w:lastRenderedPageBreak/>
+        <w:t>manually, we can achieve the expected result that we needed to send to front-end.</w:t>
+      </w:r>
+    </w:p>
+    <w:p>
+      <w:pPr>
+        <w:pStyle w:val="Style25"/>
+        <w:numPr>
+          <w:ilvl w:val="0"/>
+          <w:numId w:val="0"/>
+        </w:numPr>
+      </w:pPr>
+      <w:r>
+        <w:t xml:space="preserve">First, we need to have a way to </w:t>
+      </w:r>
+      <w:r>
+        <w:t xml:space="preserve">get those fields that we need. Using Store Procedure created in SQL Server, we can achieve fields even from other tables easily. This also the fastest way, as any calculations is done on Server side. Here is the </w:t>
+      </w:r>
+      <w:proofErr w:type="spellStart"/>
+      <w:r>
+        <w:t>api</w:t>
+      </w:r>
+      <w:proofErr w:type="spellEnd"/>
+      <w:r>
+        <w:t xml:space="preserve"> we use for retrieving a budget list that also contains some extra fields like Category’s name and Total spent amount in that month:</w:t>
+      </w:r>
+    </w:p>
+    <w:p>
+      <w:pPr>
+        <w:pStyle w:val="Style25"/>
+        <w:numPr>
+          <w:ilvl w:val="0"/>
+          <w:numId w:val="0"/>
+        </w:numPr>
+      </w:pPr>
+      <w:r>
+        <w:drawing>
+          <wp:inline distT="0" distB="0" distL="0" distR="0" wp14:anchorId="212EF959" wp14:editId="50860AFF">
+            <wp:extent cx="5274310" cy="6183630"/>
+            <wp:effectExtent l="0" t="0" r="2540" b="7620"/>
+            <wp:docPr id="213158439" name="Picture 1" descr="A screenshot of a computer program&#10;&#10;AI-generated content may be incorrect."/>
+            <wp:cNvGraphicFramePr>
+              <a:graphicFrameLocks xmlns:a="http://schemas.openxmlformats.org/drawingml/2006/main" noChangeAspect="1"/>
+            </wp:cNvGraphicFramePr>
+            <a:graphic xmlns:a="http://schemas.openxmlformats.org/drawingml/2006/main">
+              <a:graphicData uri="http://schemas.openxmlformats.org/drawingml/2006/picture">
+                <pic:pic xmlns:pic="http://schemas.openxmlformats.org/drawingml/2006/picture">
+                  <pic:nvPicPr>
+                    <pic:cNvPr id="213158439" name="Picture 1" descr="A screenshot of a computer program&#10;&#10;AI-generated content may be incorrect."/>
+                    <pic:cNvPicPr/>
+                  </pic:nvPicPr>
+                  <pic:blipFill>
+                    <a:blip r:embed="rId14"/>
+                    <a:stretch>
+                      <a:fillRect/>
+                    </a:stretch>
+                  </pic:blipFill>
+                  <pic:spPr>
+                    <a:xfrm>
+                      <a:off x="0" y="0"/>
+                      <a:ext cx="5274310" cy="6183630"/>
+                    </a:xfrm>
+                    <a:prstGeom prst="rect">
+                      <a:avLst/>
+                    </a:prstGeom>
+                  </pic:spPr>
+                </pic:pic>
+              </a:graphicData>
+            </a:graphic>
+          </wp:inline>
+        </w:drawing>
+      </w:r>
+    </w:p>
+    <w:p>
+      <w:pPr>
+        <w:pStyle w:val="Style25"/>
+        <w:numPr>
+          <w:ilvl w:val="0"/>
+          <w:numId w:val="0"/>
+        </w:numPr>
+      </w:pPr>
+      <w:r>
+        <w:t>Store Procedure is executed in the following flow</w:t>
+      </w:r>
+      <w:r>
+        <w:br/>
+        <w:t xml:space="preserve">Filter transaction to contain only those in the given month </w:t>
+      </w:r>
+    </w:p>
     <w:p/>
     <w:p>
       <w:pPr>
@@ -7900,7 +8209,25 @@
           <w:sz w:val="26"/>
           <w:szCs w:val="26"/>
         </w:rPr>
-        <w:t>The user interface of FinGuard was designed following a user-centered approach. The process began with identifying core user tasks and mapping out typical usage scenarios. Based on these, wireframes were developed to visualize screen layouts and user interactions before implementation.</w:t>
+        <w:t xml:space="preserve">The user interface of </w:t>
+      </w:r>
+      <w:proofErr w:type="spellStart"/>
+      <w:r>
+        <w:rPr>
+          <w:rFonts w:ascii="Times New Roman" w:hAnsi="Times New Roman" w:cs="Times New Roman"/>
+          <w:sz w:val="26"/>
+          <w:szCs w:val="26"/>
+        </w:rPr>
+        <w:t>FinGuard</w:t>
+      </w:r>
+      <w:proofErr w:type="spellEnd"/>
+      <w:r>
+        <w:rPr>
+          <w:rFonts w:ascii="Times New Roman" w:hAnsi="Times New Roman" w:cs="Times New Roman"/>
+          <w:sz w:val="26"/>
+          <w:szCs w:val="26"/>
+        </w:rPr>
+        <w:t xml:space="preserve"> was designed following a user-centered approach. The process began with identifying core user tasks and mapping out typical usage scenarios. Based on these, wireframes were developed to visualize screen layouts and user interactions before implementation.</w:t>
       </w:r>
     </w:p>
     <w:p>
@@ -8051,7 +8378,6 @@
           <w:sz w:val="26"/>
           <w:szCs w:val="26"/>
         </w:rPr>
-        <w:lastRenderedPageBreak/>
         <w:t>Low-fidelity wireframe</w:t>
       </w:r>
       <w:r>
@@ -8361,6 +8687,7 @@
           <w:sz w:val="26"/>
           <w:szCs w:val="26"/>
         </w:rPr>
+        <w:lastRenderedPageBreak/>
         <w:t>Allows users to input transaction type (Income or Expense), amount, category, and date.</w:t>
       </w:r>
     </w:p>
@@ -8630,10 +8957,9 @@
         <w:ind w:left="360"/>
       </w:pPr>
       <w:r>
-        <w:lastRenderedPageBreak/>
         <w:pict w14:anchorId="31BAA031">
           <v:shape id="_x0000_i1026" type="#_x0000_t75" style="width:415pt;height:327pt">
-            <v:imagedata r:id="rId14" o:title="wireframe"/>
+            <v:imagedata r:id="rId15" o:title="wireframe"/>
           </v:shape>
         </w:pict>
       </w:r>
@@ -8720,6 +9046,7 @@
         <w:spacing w:line="312" w:lineRule="auto"/>
       </w:pPr>
       <w:r>
+        <w:lastRenderedPageBreak/>
         <w:t>Sit</w:t>
       </w:r>
       <w:r>
@@ -8742,7 +9069,25 @@
           <w:sz w:val="26"/>
           <w:szCs w:val="26"/>
         </w:rPr>
-        <w:t>To visualize the navigation logic of FinGuard, a sitemap diagram has been created, illustrating the hierarchical structure of screens and actions. This sitemap replaces the traditional navigation flow diagram by presenting a clearer overview of how users traverse the application.</w:t>
+        <w:t xml:space="preserve">To visualize the navigation logic of </w:t>
+      </w:r>
+      <w:proofErr w:type="spellStart"/>
+      <w:r>
+        <w:rPr>
+          <w:rFonts w:ascii="Times New Roman" w:eastAsia="Times New Roman" w:hAnsi="Times New Roman" w:cs="Times New Roman"/>
+          <w:sz w:val="26"/>
+          <w:szCs w:val="26"/>
+        </w:rPr>
+        <w:t>FinGuard</w:t>
+      </w:r>
+      <w:proofErr w:type="spellEnd"/>
+      <w:r>
+        <w:rPr>
+          <w:rFonts w:ascii="Times New Roman" w:eastAsia="Times New Roman" w:hAnsi="Times New Roman" w:cs="Times New Roman"/>
+          <w:sz w:val="26"/>
+          <w:szCs w:val="26"/>
+        </w:rPr>
+        <w:t>, a sitemap diagram has been created, illustrating the hierarchical structure of screens and actions. This sitemap replaces the traditional navigation flow diagram by presenting a clearer overview of how users traverse the application.</w:t>
       </w:r>
     </w:p>
     <w:p>
@@ -8763,7 +9108,7 @@
         </w:rPr>
         <w:pict w14:anchorId="5FA0560F">
           <v:shape id="_x0000_i1027" type="#_x0000_t75" style="width:414pt;height:94pt">
-            <v:imagedata r:id="rId15" o:title="sitemap"/>
+            <v:imagedata r:id="rId16" o:title="sitemap"/>
           </v:shape>
         </w:pict>
       </w:r>
@@ -8880,7 +9225,6 @@
           <w:sz w:val="40"/>
           <w:szCs w:val="40"/>
         </w:rPr>
-        <w:lastRenderedPageBreak/>
         <w:t>CHAPTER V</w:t>
       </w:r>
       <w:r>
@@ -8957,10 +9301,10 @@
     <w:p/>
     <w:p/>
     <w:sectPr>
-      <w:headerReference w:type="default" r:id="rId16"/>
-      <w:footerReference w:type="even" r:id="rId17"/>
-      <w:footerReference w:type="default" r:id="rId18"/>
-      <w:footerReference w:type="first" r:id="rId19"/>
+      <w:headerReference w:type="default" r:id="rId17"/>
+      <w:footerReference w:type="even" r:id="rId18"/>
+      <w:footerReference w:type="default" r:id="rId19"/>
+      <w:footerReference w:type="first" r:id="rId20"/>
       <w:pgSz w:w="11906" w:h="16838"/>
       <w:pgMar w:top="1440" w:right="1800" w:bottom="1440" w:left="1800" w:header="720" w:footer="720" w:gutter="0"/>
       <w:cols w:space="720"/>
@@ -11874,7 +12218,7 @@
   <w:abstractNum w:abstractNumId="22" w15:restartNumberingAfterBreak="0">
     <w:nsid w:val="617923F7"/>
     <w:multiLevelType w:val="multilevel"/>
-    <w:tmpl w:val="FD0EAA68"/>
+    <w:tmpl w:val="368AA596"/>
     <w:lvl w:ilvl="0">
       <w:start w:val="1"/>
       <w:numFmt w:val="bullet"/>
@@ -11891,20 +12235,15 @@
         <w:sz w:val="20"/>
       </w:rPr>
     </w:lvl>
-    <w:lvl w:ilvl="1" w:tentative="1">
-      <w:start w:val="1"/>
-      <w:numFmt w:val="bullet"/>
-      <w:lvlText w:val="o"/>
-      <w:lvlJc w:val="left"/>
-      <w:pPr>
-        <w:tabs>
-          <w:tab w:val="num" w:pos="1800"/>
-        </w:tabs>
+    <w:lvl w:ilvl="1">
+      <w:numFmt w:val="bullet"/>
+      <w:lvlText w:val="-"/>
+      <w:lvlJc w:val="left"/>
+      <w:pPr>
         <w:ind w:left="1800" w:hanging="360"/>
       </w:pPr>
       <w:rPr>
-        <w:rFonts w:ascii="Courier New" w:hAnsi="Courier New" w:hint="default"/>
-        <w:sz w:val="20"/>
+        <w:rFonts w:ascii="Times New Roman" w:eastAsia="Times New Roman" w:hAnsi="Times New Roman" w:cs="Times New Roman" w:hint="default"/>
       </w:rPr>
     </w:lvl>
     <w:lvl w:ilvl="2" w:tentative="1">
@@ -15312,10 +15651,6 @@
 </file>
 
 <file path=customXml/item1.xml><?xml version="1.0" encoding="utf-8"?>
-<b:Sources xmlns:b="http://schemas.openxmlformats.org/officeDocument/2006/bibliography" xmlns="http://schemas.openxmlformats.org/officeDocument/2006/bibliography" SelectedStyle="\IEEE2006OfficeOnline.xsl" StyleName="IEEE" Version="2006"/>
-</file>
-
-<file path=customXml/item2.xml><?xml version="1.0" encoding="utf-8"?>
 <s:customData xmlns="http://www.wps.cn/officeDocument/2013/wpsCustomData" xmlns:s="http://www.wps.cn/officeDocument/2013/wpsCustomData">
   <customSectProps/>
   <customShpExts>
@@ -15324,18 +15659,22 @@
 </s:customData>
 </file>
 
+<file path=customXml/item2.xml><?xml version="1.0" encoding="utf-8"?>
+<b:Sources xmlns:b="http://schemas.openxmlformats.org/officeDocument/2006/bibliography" xmlns="http://schemas.openxmlformats.org/officeDocument/2006/bibliography" SelectedStyle="\IEEE2006OfficeOnline.xsl" StyleName="IEEE" Version="2006"/>
+</file>
+
 <file path=customXml/itemProps1.xml><?xml version="1.0" encoding="utf-8"?>
+<ds:datastoreItem xmlns:ds="http://schemas.openxmlformats.org/officeDocument/2006/customXml" ds:itemID="{B1977F7D-205B-4081-913C-38D41E755F92}">
+  <ds:schemaRefs>
+    <ds:schemaRef ds:uri="http://www.wps.cn/officeDocument/2013/wpsCustomData"/>
+  </ds:schemaRefs>
+</ds:datastoreItem>
+</file>
+
+<file path=customXml/itemProps2.xml><?xml version="1.0" encoding="utf-8"?>
 <ds:datastoreItem xmlns:ds="http://schemas.openxmlformats.org/officeDocument/2006/customXml" ds:itemID="{981C2CC9-B804-411D-ACC6-78D42612F13B}">
   <ds:schemaRefs>
     <ds:schemaRef ds:uri="http://schemas.openxmlformats.org/officeDocument/2006/bibliography"/>
   </ds:schemaRefs>
 </ds:datastoreItem>
-</file>
-
-<file path=customXml/itemProps2.xml><?xml version="1.0" encoding="utf-8"?>
-<ds:datastoreItem xmlns:ds="http://schemas.openxmlformats.org/officeDocument/2006/customXml" ds:itemID="{B1977F7D-205B-4081-913C-38D41E755F92}">
-  <ds:schemaRefs>
-    <ds:schemaRef ds:uri="http://www.wps.cn/officeDocument/2013/wpsCustomData"/>
-  </ds:schemaRefs>
-</ds:datastoreItem>
 </file>
</xml_diff>